<commit_message>
Memperbaiki sugar honey ice and tea 2
</commit_message>
<xml_diff>
--- a/Tugas OOP/AdamArthurFaizal_M3119001_Modul7.docx
+++ b/Tugas OOP/AdamArthurFaizal_M3119001_Modul7.docx
@@ -766,7 +766,7 @@
                 <wp:positionV relativeFrom="paragraph">
                   <wp:posOffset>12700</wp:posOffset>
                 </wp:positionV>
-                <wp:extent cx="7780020" cy="932180"/>
+                <wp:extent cx="7780655" cy="932815"/>
                 <wp:effectExtent l="0" t="0" r="19685" b="28575"/>
                 <wp:wrapNone/>
                 <wp:docPr id="3" name="Persegi panjang 2"/>
@@ -777,7 +777,7 @@
                       <wps:spPr>
                         <a:xfrm>
                           <a:off x="0" y="0"/>
-                          <a:ext cx="7779240" cy="931680"/>
+                          <a:ext cx="7779960" cy="932040"/>
                         </a:xfrm>
                         <a:prstGeom prst="rect">
                           <a:avLst/>
@@ -807,7 +807,7 @@
           </mc:Choice>
           <mc:Fallback>
             <w:pict>
-              <v:rect id="shape_0" ID="Persegi panjang 2" fillcolor="#0070c0" stroked="t" style="position:absolute;margin-left:-72.15pt;margin-top:1pt;width:612.5pt;height:73.3pt" wp14:anchorId="4F7AEBC7">
+              <v:rect id="shape_0" ID="Persegi panjang 2" fillcolor="#0070c0" stroked="t" style="position:absolute;margin-left:-72.15pt;margin-top:1pt;width:612.55pt;height:73.35pt" wp14:anchorId="4F7AEBC7">
                 <w10:wrap type="none"/>
                 <v:fill o:detectmouseclick="t" type="solid" color2="#ff8f3f"/>
                 <v:stroke color="white" weight="9360" joinstyle="miter" endcap="flat"/>
@@ -1283,6 +1283,51 @@
       <w:r>
         <w:rPr/>
         <w:drawing>
+          <wp:anchor behindDoc="0" distT="0" distB="0" distL="0" distR="0" simplePos="0" locked="0" layoutInCell="1" allowOverlap="1" relativeHeight="16">
+            <wp:simplePos x="0" y="0"/>
+            <wp:positionH relativeFrom="column">
+              <wp:posOffset>-628650</wp:posOffset>
+            </wp:positionH>
+            <wp:positionV relativeFrom="paragraph">
+              <wp:posOffset>4141470</wp:posOffset>
+            </wp:positionV>
+            <wp:extent cx="7200900" cy="3905250"/>
+            <wp:effectExtent l="0" t="0" r="0" b="0"/>
+            <wp:wrapSquare wrapText="largest"/>
+            <wp:docPr id="5" name="Image10" descr=""/>
+            <wp:cNvGraphicFramePr>
+              <a:graphicFrameLocks xmlns:a="http://schemas.openxmlformats.org/drawingml/2006/main" noChangeAspect="1"/>
+            </wp:cNvGraphicFramePr>
+            <a:graphic xmlns:a="http://schemas.openxmlformats.org/drawingml/2006/main">
+              <a:graphicData uri="http://schemas.openxmlformats.org/drawingml/2006/picture">
+                <pic:pic xmlns:pic="http://schemas.openxmlformats.org/drawingml/2006/picture">
+                  <pic:nvPicPr>
+                    <pic:cNvPr id="5" name="Image10" descr=""/>
+                    <pic:cNvPicPr>
+                      <a:picLocks noChangeAspect="1" noChangeArrowheads="1"/>
+                    </pic:cNvPicPr>
+                  </pic:nvPicPr>
+                  <pic:blipFill>
+                    <a:blip r:embed="rId5"/>
+                    <a:stretch>
+                      <a:fillRect/>
+                    </a:stretch>
+                  </pic:blipFill>
+                  <pic:spPr bwMode="auto">
+                    <a:xfrm>
+                      <a:off x="0" y="0"/>
+                      <a:ext cx="7200900" cy="3905250"/>
+                    </a:xfrm>
+                    <a:prstGeom prst="rect">
+                      <a:avLst/>
+                    </a:prstGeom>
+                  </pic:spPr>
+                </pic:pic>
+              </a:graphicData>
+            </a:graphic>
+          </wp:anchor>
+        </w:drawing>
+        <w:drawing>
           <wp:anchor behindDoc="0" distT="0" distB="0" distL="0" distR="0" simplePos="0" locked="0" layoutInCell="1" allowOverlap="1" relativeHeight="6">
             <wp:simplePos x="0" y="0"/>
             <wp:positionH relativeFrom="column">
@@ -1294,7 +1339,7 @@
             <wp:extent cx="7200900" cy="4048125"/>
             <wp:effectExtent l="0" t="0" r="0" b="0"/>
             <wp:wrapSquare wrapText="largest"/>
-            <wp:docPr id="5" name="Image2" descr=""/>
+            <wp:docPr id="6" name="Image2" descr=""/>
             <wp:cNvGraphicFramePr>
               <a:graphicFrameLocks xmlns:a="http://schemas.openxmlformats.org/drawingml/2006/main" noChangeAspect="1"/>
             </wp:cNvGraphicFramePr>
@@ -1302,13 +1347,13 @@
               <a:graphicData uri="http://schemas.openxmlformats.org/drawingml/2006/picture">
                 <pic:pic xmlns:pic="http://schemas.openxmlformats.org/drawingml/2006/picture">
                   <pic:nvPicPr>
-                    <pic:cNvPr id="5" name="Image2" descr=""/>
+                    <pic:cNvPr id="6" name="Image2" descr=""/>
                     <pic:cNvPicPr>
                       <a:picLocks noChangeAspect="1" noChangeArrowheads="1"/>
                     </pic:cNvPicPr>
                   </pic:nvPicPr>
                   <pic:blipFill>
-                    <a:blip r:embed="rId5"/>
+                    <a:blip r:embed="rId6"/>
                     <a:stretch>
                       <a:fillRect/>
                     </a:stretch>
@@ -1344,6 +1389,51 @@
       </w:pPr>
       <w:r>
         <w:rPr/>
+        <w:drawing>
+          <wp:anchor behindDoc="0" distT="0" distB="0" distL="0" distR="0" simplePos="0" locked="0" layoutInCell="1" allowOverlap="1" relativeHeight="17">
+            <wp:simplePos x="0" y="0"/>
+            <wp:positionH relativeFrom="column">
+              <wp:align>center</wp:align>
+            </wp:positionH>
+            <wp:positionV relativeFrom="paragraph">
+              <wp:posOffset>635</wp:posOffset>
+            </wp:positionV>
+            <wp:extent cx="7200900" cy="3905250"/>
+            <wp:effectExtent l="0" t="0" r="0" b="0"/>
+            <wp:wrapSquare wrapText="largest"/>
+            <wp:docPr id="7" name="Image11" descr=""/>
+            <wp:cNvGraphicFramePr>
+              <a:graphicFrameLocks xmlns:a="http://schemas.openxmlformats.org/drawingml/2006/main" noChangeAspect="1"/>
+            </wp:cNvGraphicFramePr>
+            <a:graphic xmlns:a="http://schemas.openxmlformats.org/drawingml/2006/main">
+              <a:graphicData uri="http://schemas.openxmlformats.org/drawingml/2006/picture">
+                <pic:pic xmlns:pic="http://schemas.openxmlformats.org/drawingml/2006/picture">
+                  <pic:nvPicPr>
+                    <pic:cNvPr id="7" name="Image11" descr=""/>
+                    <pic:cNvPicPr>
+                      <a:picLocks noChangeAspect="1" noChangeArrowheads="1"/>
+                    </pic:cNvPicPr>
+                  </pic:nvPicPr>
+                  <pic:blipFill>
+                    <a:blip r:embed="rId7"/>
+                    <a:stretch>
+                      <a:fillRect/>
+                    </a:stretch>
+                  </pic:blipFill>
+                  <pic:spPr bwMode="auto">
+                    <a:xfrm>
+                      <a:off x="0" y="0"/>
+                      <a:ext cx="7200900" cy="3905250"/>
+                    </a:xfrm>
+                    <a:prstGeom prst="rect">
+                      <a:avLst/>
+                    </a:prstGeom>
+                  </pic:spPr>
+                </pic:pic>
+              </a:graphicData>
+            </a:graphic>
+          </wp:anchor>
+        </w:drawing>
       </w:r>
       <w:r>
         <w:br w:type="page"/>
@@ -1393,7 +1483,7 @@
             <wp:extent cx="7200900" cy="4027170"/>
             <wp:effectExtent l="0" t="0" r="0" b="0"/>
             <wp:wrapSquare wrapText="largest"/>
-            <wp:docPr id="6" name="Image3" descr=""/>
+            <wp:docPr id="8" name="Image3" descr=""/>
             <wp:cNvGraphicFramePr>
               <a:graphicFrameLocks xmlns:a="http://schemas.openxmlformats.org/drawingml/2006/main" noChangeAspect="1"/>
             </wp:cNvGraphicFramePr>
@@ -1401,13 +1491,13 @@
               <a:graphicData uri="http://schemas.openxmlformats.org/drawingml/2006/picture">
                 <pic:pic xmlns:pic="http://schemas.openxmlformats.org/drawingml/2006/picture">
                   <pic:nvPicPr>
-                    <pic:cNvPr id="6" name="Image3" descr=""/>
+                    <pic:cNvPr id="8" name="Image3" descr=""/>
                     <pic:cNvPicPr>
                       <a:picLocks noChangeAspect="1" noChangeArrowheads="1"/>
                     </pic:cNvPicPr>
                   </pic:nvPicPr>
                   <pic:blipFill>
-                    <a:blip r:embed="rId6"/>
+                    <a:blip r:embed="rId8"/>
                     <a:stretch>
                       <a:fillRect/>
                     </a:stretch>
@@ -1455,7 +1545,7 @@
             <wp:extent cx="7200900" cy="4032250"/>
             <wp:effectExtent l="0" t="0" r="0" b="0"/>
             <wp:wrapSquare wrapText="largest"/>
-            <wp:docPr id="7" name="Image4" descr=""/>
+            <wp:docPr id="9" name="Image4" descr=""/>
             <wp:cNvGraphicFramePr>
               <a:graphicFrameLocks xmlns:a="http://schemas.openxmlformats.org/drawingml/2006/main" noChangeAspect="1"/>
             </wp:cNvGraphicFramePr>
@@ -1463,13 +1553,13 @@
               <a:graphicData uri="http://schemas.openxmlformats.org/drawingml/2006/picture">
                 <pic:pic xmlns:pic="http://schemas.openxmlformats.org/drawingml/2006/picture">
                   <pic:nvPicPr>
-                    <pic:cNvPr id="7" name="Image4" descr=""/>
+                    <pic:cNvPr id="9" name="Image4" descr=""/>
                     <pic:cNvPicPr>
                       <a:picLocks noChangeAspect="1" noChangeArrowheads="1"/>
                     </pic:cNvPicPr>
                   </pic:nvPicPr>
                   <pic:blipFill>
-                    <a:blip r:embed="rId7"/>
+                    <a:blip r:embed="rId9"/>
                     <a:stretch>
                       <a:fillRect/>
                     </a:stretch>
@@ -1559,7 +1649,7 @@
           <wp:inline distT="0" distB="0" distL="0" distR="0">
             <wp:extent cx="1238250" cy="1295400"/>
             <wp:effectExtent l="0" t="0" r="0" b="0"/>
-            <wp:docPr id="8" name="Picture 2" descr=""/>
+            <wp:docPr id="10" name="Picture 2" descr=""/>
             <wp:cNvGraphicFramePr>
               <a:graphicFrameLocks xmlns:a="http://schemas.openxmlformats.org/drawingml/2006/main" noChangeAspect="1"/>
             </wp:cNvGraphicFramePr>
@@ -1567,13 +1657,13 @@
               <a:graphicData uri="http://schemas.openxmlformats.org/drawingml/2006/picture">
                 <pic:pic xmlns:pic="http://schemas.openxmlformats.org/drawingml/2006/picture">
                   <pic:nvPicPr>
-                    <pic:cNvPr id="8" name="Picture 2" descr=""/>
+                    <pic:cNvPr id="10" name="Picture 2" descr=""/>
                     <pic:cNvPicPr>
                       <a:picLocks noChangeAspect="1" noChangeArrowheads="1"/>
                     </pic:cNvPicPr>
                   </pic:nvPicPr>
                   <pic:blipFill>
-                    <a:blip r:embed="rId8"/>
+                    <a:blip r:embed="rId10"/>
                     <a:stretch>
                       <a:fillRect/>
                     </a:stretch>
@@ -1599,7 +1689,7 @@
           <wp:inline distT="0" distB="0" distL="0" distR="0">
             <wp:extent cx="1353185" cy="1295400"/>
             <wp:effectExtent l="0" t="0" r="0" b="0"/>
-            <wp:docPr id="9" name="Picture 3" descr=""/>
+            <wp:docPr id="11" name="Picture 3" descr=""/>
             <wp:cNvGraphicFramePr>
               <a:graphicFrameLocks xmlns:a="http://schemas.openxmlformats.org/drawingml/2006/main" noChangeAspect="1"/>
             </wp:cNvGraphicFramePr>
@@ -1607,13 +1697,13 @@
               <a:graphicData uri="http://schemas.openxmlformats.org/drawingml/2006/picture">
                 <pic:pic xmlns:pic="http://schemas.openxmlformats.org/drawingml/2006/picture">
                   <pic:nvPicPr>
-                    <pic:cNvPr id="9" name="Picture 3" descr=""/>
+                    <pic:cNvPr id="11" name="Picture 3" descr=""/>
                     <pic:cNvPicPr>
                       <a:picLocks noChangeAspect="1" noChangeArrowheads="1"/>
                     </pic:cNvPicPr>
                   </pic:nvPicPr>
                   <pic:blipFill>
-                    <a:blip r:embed="rId9"/>
+                    <a:blip r:embed="rId11"/>
                     <a:stretch>
                       <a:fillRect/>
                     </a:stretch>
@@ -1687,7 +1777,7 @@
             <wp:extent cx="7200900" cy="4048125"/>
             <wp:effectExtent l="0" t="0" r="0" b="0"/>
             <wp:wrapSquare wrapText="largest"/>
-            <wp:docPr id="10" name="Image5" descr=""/>
+            <wp:docPr id="12" name="Image5" descr=""/>
             <wp:cNvGraphicFramePr>
               <a:graphicFrameLocks xmlns:a="http://schemas.openxmlformats.org/drawingml/2006/main" noChangeAspect="1"/>
             </wp:cNvGraphicFramePr>
@@ -1695,13 +1785,13 @@
               <a:graphicData uri="http://schemas.openxmlformats.org/drawingml/2006/picture">
                 <pic:pic xmlns:pic="http://schemas.openxmlformats.org/drawingml/2006/picture">
                   <pic:nvPicPr>
-                    <pic:cNvPr id="10" name="Image5" descr=""/>
+                    <pic:cNvPr id="12" name="Image5" descr=""/>
                     <pic:cNvPicPr>
                       <a:picLocks noChangeAspect="1" noChangeArrowheads="1"/>
                     </pic:cNvPicPr>
                   </pic:nvPicPr>
                   <pic:blipFill>
-                    <a:blip r:embed="rId10"/>
+                    <a:blip r:embed="rId12"/>
                     <a:stretch>
                       <a:fillRect/>
                     </a:stretch>
@@ -1759,7 +1849,7 @@
             <wp:extent cx="7200900" cy="4048125"/>
             <wp:effectExtent l="0" t="0" r="0" b="0"/>
             <wp:wrapSquare wrapText="largest"/>
-            <wp:docPr id="11" name="Image6" descr=""/>
+            <wp:docPr id="13" name="Image6" descr=""/>
             <wp:cNvGraphicFramePr>
               <a:graphicFrameLocks xmlns:a="http://schemas.openxmlformats.org/drawingml/2006/main" noChangeAspect="1"/>
             </wp:cNvGraphicFramePr>
@@ -1767,13 +1857,13 @@
               <a:graphicData uri="http://schemas.openxmlformats.org/drawingml/2006/picture">
                 <pic:pic xmlns:pic="http://schemas.openxmlformats.org/drawingml/2006/picture">
                   <pic:nvPicPr>
-                    <pic:cNvPr id="11" name="Image6" descr=""/>
+                    <pic:cNvPr id="13" name="Image6" descr=""/>
                     <pic:cNvPicPr>
                       <a:picLocks noChangeAspect="1" noChangeArrowheads="1"/>
                     </pic:cNvPicPr>
                   </pic:nvPicPr>
                   <pic:blipFill>
-                    <a:blip r:embed="rId11"/>
+                    <a:blip r:embed="rId13"/>
                     <a:stretch>
                       <a:fillRect/>
                     </a:stretch>
@@ -1853,7 +1943,7 @@
             <wp:extent cx="7315200" cy="4112260"/>
             <wp:effectExtent l="0" t="0" r="0" b="0"/>
             <wp:wrapSquare wrapText="largest"/>
-            <wp:docPr id="12" name="Image7" descr=""/>
+            <wp:docPr id="14" name="Image7" descr=""/>
             <wp:cNvGraphicFramePr>
               <a:graphicFrameLocks xmlns:a="http://schemas.openxmlformats.org/drawingml/2006/main" noChangeAspect="1"/>
             </wp:cNvGraphicFramePr>
@@ -1861,13 +1951,13 @@
               <a:graphicData uri="http://schemas.openxmlformats.org/drawingml/2006/picture">
                 <pic:pic xmlns:pic="http://schemas.openxmlformats.org/drawingml/2006/picture">
                   <pic:nvPicPr>
-                    <pic:cNvPr id="12" name="Image7" descr=""/>
+                    <pic:cNvPr id="14" name="Image7" descr=""/>
                     <pic:cNvPicPr>
                       <a:picLocks noChangeAspect="1" noChangeArrowheads="1"/>
                     </pic:cNvPicPr>
                   </pic:nvPicPr>
                   <pic:blipFill>
-                    <a:blip r:embed="rId12"/>
+                    <a:blip r:embed="rId14"/>
                     <a:stretch>
                       <a:fillRect/>
                     </a:stretch>
@@ -1898,7 +1988,7 @@
             <wp:extent cx="7315200" cy="4112260"/>
             <wp:effectExtent l="0" t="0" r="0" b="0"/>
             <wp:wrapSquare wrapText="largest"/>
-            <wp:docPr id="13" name="Image8" descr=""/>
+            <wp:docPr id="15" name="Image8" descr=""/>
             <wp:cNvGraphicFramePr>
               <a:graphicFrameLocks xmlns:a="http://schemas.openxmlformats.org/drawingml/2006/main" noChangeAspect="1"/>
             </wp:cNvGraphicFramePr>
@@ -1906,13 +1996,13 @@
               <a:graphicData uri="http://schemas.openxmlformats.org/drawingml/2006/picture">
                 <pic:pic xmlns:pic="http://schemas.openxmlformats.org/drawingml/2006/picture">
                   <pic:nvPicPr>
-                    <pic:cNvPr id="13" name="Image8" descr=""/>
+                    <pic:cNvPr id="15" name="Image8" descr=""/>
                     <pic:cNvPicPr>
                       <a:picLocks noChangeAspect="1" noChangeArrowheads="1"/>
                     </pic:cNvPicPr>
                   </pic:nvPicPr>
                   <pic:blipFill>
-                    <a:blip r:embed="rId13"/>
+                    <a:blip r:embed="rId15"/>
                     <a:stretch>
                       <a:fillRect/>
                     </a:stretch>
@@ -1989,7 +2079,7 @@
             <wp:extent cx="7315200" cy="4112260"/>
             <wp:effectExtent l="0" t="0" r="0" b="0"/>
             <wp:wrapSquare wrapText="largest"/>
-            <wp:docPr id="14" name="Image9" descr=""/>
+            <wp:docPr id="16" name="Image9" descr=""/>
             <wp:cNvGraphicFramePr>
               <a:graphicFrameLocks xmlns:a="http://schemas.openxmlformats.org/drawingml/2006/main" noChangeAspect="1"/>
             </wp:cNvGraphicFramePr>
@@ -1997,13 +2087,13 @@
               <a:graphicData uri="http://schemas.openxmlformats.org/drawingml/2006/picture">
                 <pic:pic xmlns:pic="http://schemas.openxmlformats.org/drawingml/2006/picture">
                   <pic:nvPicPr>
-                    <pic:cNvPr id="14" name="Image9" descr=""/>
+                    <pic:cNvPr id="16" name="Image9" descr=""/>
                     <pic:cNvPicPr>
                       <a:picLocks noChangeAspect="1" noChangeArrowheads="1"/>
                     </pic:cNvPicPr>
                   </pic:nvPicPr>
                   <pic:blipFill>
-                    <a:blip r:embed="rId14"/>
+                    <a:blip r:embed="rId16"/>
                     <a:stretch>
                       <a:fillRect/>
                     </a:stretch>

</xml_diff>

<commit_message>
Memodifikasi modul 7 lagi
</commit_message>
<xml_diff>
--- a/Tugas OOP/AdamArthurFaizal_M3119001_Modul7.docx
+++ b/Tugas OOP/AdamArthurFaizal_M3119001_Modul7.docx
@@ -1766,7 +1766,7 @@
       <w:r>
         <w:rPr/>
         <w:drawing>
-          <wp:anchor behindDoc="0" distT="0" distB="0" distL="0" distR="0" simplePos="0" locked="0" layoutInCell="1" allowOverlap="1" relativeHeight="9">
+          <wp:anchor behindDoc="0" distT="0" distB="0" distL="0" distR="0" simplePos="0" locked="0" layoutInCell="1" allowOverlap="1" relativeHeight="18">
             <wp:simplePos x="0" y="0"/>
             <wp:positionH relativeFrom="column">
               <wp:align>center</wp:align>
@@ -1774,10 +1774,10 @@
             <wp:positionV relativeFrom="paragraph">
               <wp:posOffset>635</wp:posOffset>
             </wp:positionV>
-            <wp:extent cx="7200900" cy="4048125"/>
+            <wp:extent cx="7486650" cy="4055110"/>
             <wp:effectExtent l="0" t="0" r="0" b="0"/>
             <wp:wrapSquare wrapText="largest"/>
-            <wp:docPr id="12" name="Image5" descr=""/>
+            <wp:docPr id="12" name="Image12" descr=""/>
             <wp:cNvGraphicFramePr>
               <a:graphicFrameLocks xmlns:a="http://schemas.openxmlformats.org/drawingml/2006/main" noChangeAspect="1"/>
             </wp:cNvGraphicFramePr>
@@ -1785,7 +1785,7 @@
               <a:graphicData uri="http://schemas.openxmlformats.org/drawingml/2006/picture">
                 <pic:pic xmlns:pic="http://schemas.openxmlformats.org/drawingml/2006/picture">
                   <pic:nvPicPr>
-                    <pic:cNvPr id="12" name="Image5" descr=""/>
+                    <pic:cNvPr id="12" name="Image12" descr=""/>
                     <pic:cNvPicPr>
                       <a:picLocks noChangeAspect="1" noChangeArrowheads="1"/>
                     </pic:cNvPicPr>
@@ -1799,7 +1799,7 @@
                   <pic:spPr bwMode="auto">
                     <a:xfrm>
                       <a:off x="0" y="0"/>
-                      <a:ext cx="7200900" cy="4048125"/>
+                      <a:ext cx="7486650" cy="4055110"/>
                     </a:xfrm>
                     <a:prstGeom prst="rect">
                       <a:avLst/>
@@ -1818,27 +1818,20 @@
     <w:p>
       <w:pPr>
         <w:pStyle w:val="ListParagraph"/>
+        <w:widowControl/>
         <w:numPr>
           <w:ilvl w:val="0"/>
-          <w:numId w:val="1"/>
+          <w:numId w:val="0"/>
         </w:numPr>
+        <w:spacing w:lineRule="auto" w:line="259"/>
+        <w:ind w:left="720" w:hanging="0"/>
         <w:jc w:val="both"/>
         <w:rPr/>
       </w:pPr>
       <w:r>
         <w:rPr/>
-        <w:t>Tambahkan source code untuk mengakhiri permainan/scenario jika nilai score mencapai 50 dan munculkan kalimat “ SELAMAT ANDA MENANG” di bagian tengah world.</w:t>
-      </w:r>
-    </w:p>
-    <w:p>
-      <w:pPr>
-        <w:pStyle w:val="ListParagraph"/>
-        <w:rPr/>
-      </w:pPr>
-      <w:r>
-        <w:rPr/>
         <w:drawing>
-          <wp:anchor behindDoc="0" distT="0" distB="0" distL="0" distR="0" simplePos="0" locked="0" layoutInCell="1" allowOverlap="1" relativeHeight="10">
+          <wp:anchor behindDoc="0" distT="0" distB="0" distL="0" distR="0" simplePos="0" locked="0" layoutInCell="1" allowOverlap="1" relativeHeight="9">
             <wp:simplePos x="0" y="0"/>
             <wp:positionH relativeFrom="column">
               <wp:align>center</wp:align>
@@ -1849,7 +1842,7 @@
             <wp:extent cx="7200900" cy="4048125"/>
             <wp:effectExtent l="0" t="0" r="0" b="0"/>
             <wp:wrapSquare wrapText="largest"/>
-            <wp:docPr id="13" name="Image6" descr=""/>
+            <wp:docPr id="13" name="Image5" descr=""/>
             <wp:cNvGraphicFramePr>
               <a:graphicFrameLocks xmlns:a="http://schemas.openxmlformats.org/drawingml/2006/main" noChangeAspect="1"/>
             </wp:cNvGraphicFramePr>
@@ -1857,7 +1850,7 @@
               <a:graphicData uri="http://schemas.openxmlformats.org/drawingml/2006/picture">
                 <pic:pic xmlns:pic="http://schemas.openxmlformats.org/drawingml/2006/picture">
                   <pic:nvPicPr>
-                    <pic:cNvPr id="13" name="Image6" descr=""/>
+                    <pic:cNvPr id="13" name="Image5" descr=""/>
                     <pic:cNvPicPr>
                       <a:picLocks noChangeAspect="1" noChangeArrowheads="1"/>
                     </pic:cNvPicPr>
@@ -1883,6 +1876,78 @@
           </wp:anchor>
         </w:drawing>
       </w:r>
+      <w:r>
+        <w:br w:type="page"/>
+      </w:r>
+    </w:p>
+    <w:p>
+      <w:pPr>
+        <w:pStyle w:val="ListParagraph"/>
+        <w:numPr>
+          <w:ilvl w:val="0"/>
+          <w:numId w:val="1"/>
+        </w:numPr>
+        <w:jc w:val="both"/>
+        <w:rPr/>
+      </w:pPr>
+      <w:r>
+        <w:rPr/>
+        <w:t>Tambahkan source code untuk mengakhiri permainan/scenario jika nilai score mencapai 50 dan munculkan kalimat “ SELAMAT ANDA MENANG” di bagian tengah world.</w:t>
+      </w:r>
+    </w:p>
+    <w:p>
+      <w:pPr>
+        <w:pStyle w:val="ListParagraph"/>
+        <w:rPr/>
+      </w:pPr>
+      <w:r>
+        <w:rPr/>
+        <w:drawing>
+          <wp:anchor behindDoc="0" distT="0" distB="0" distL="0" distR="0" simplePos="0" locked="0" layoutInCell="1" allowOverlap="1" relativeHeight="10">
+            <wp:simplePos x="0" y="0"/>
+            <wp:positionH relativeFrom="column">
+              <wp:align>center</wp:align>
+            </wp:positionH>
+            <wp:positionV relativeFrom="paragraph">
+              <wp:posOffset>635</wp:posOffset>
+            </wp:positionV>
+            <wp:extent cx="7200900" cy="4048125"/>
+            <wp:effectExtent l="0" t="0" r="0" b="0"/>
+            <wp:wrapSquare wrapText="largest"/>
+            <wp:docPr id="14" name="Image6" descr=""/>
+            <wp:cNvGraphicFramePr>
+              <a:graphicFrameLocks xmlns:a="http://schemas.openxmlformats.org/drawingml/2006/main" noChangeAspect="1"/>
+            </wp:cNvGraphicFramePr>
+            <a:graphic xmlns:a="http://schemas.openxmlformats.org/drawingml/2006/main">
+              <a:graphicData uri="http://schemas.openxmlformats.org/drawingml/2006/picture">
+                <pic:pic xmlns:pic="http://schemas.openxmlformats.org/drawingml/2006/picture">
+                  <pic:nvPicPr>
+                    <pic:cNvPr id="14" name="Image6" descr=""/>
+                    <pic:cNvPicPr>
+                      <a:picLocks noChangeAspect="1" noChangeArrowheads="1"/>
+                    </pic:cNvPicPr>
+                  </pic:nvPicPr>
+                  <pic:blipFill>
+                    <a:blip r:embed="rId14"/>
+                    <a:stretch>
+                      <a:fillRect/>
+                    </a:stretch>
+                  </pic:blipFill>
+                  <pic:spPr bwMode="auto">
+                    <a:xfrm>
+                      <a:off x="0" y="0"/>
+                      <a:ext cx="7200900" cy="4048125"/>
+                    </a:xfrm>
+                    <a:prstGeom prst="rect">
+                      <a:avLst/>
+                    </a:prstGeom>
+                  </pic:spPr>
+                </pic:pic>
+              </a:graphicData>
+            </a:graphic>
+          </wp:anchor>
+        </w:drawing>
+      </w:r>
     </w:p>
     <w:p>
       <w:pPr>
@@ -1943,7 +2008,7 @@
             <wp:extent cx="7315200" cy="4112260"/>
             <wp:effectExtent l="0" t="0" r="0" b="0"/>
             <wp:wrapSquare wrapText="largest"/>
-            <wp:docPr id="14" name="Image7" descr=""/>
+            <wp:docPr id="15" name="Image7" descr=""/>
             <wp:cNvGraphicFramePr>
               <a:graphicFrameLocks xmlns:a="http://schemas.openxmlformats.org/drawingml/2006/main" noChangeAspect="1"/>
             </wp:cNvGraphicFramePr>
@@ -1951,13 +2016,13 @@
               <a:graphicData uri="http://schemas.openxmlformats.org/drawingml/2006/picture">
                 <pic:pic xmlns:pic="http://schemas.openxmlformats.org/drawingml/2006/picture">
                   <pic:nvPicPr>
-                    <pic:cNvPr id="14" name="Image7" descr=""/>
+                    <pic:cNvPr id="15" name="Image7" descr=""/>
                     <pic:cNvPicPr>
                       <a:picLocks noChangeAspect="1" noChangeArrowheads="1"/>
                     </pic:cNvPicPr>
                   </pic:nvPicPr>
                   <pic:blipFill>
-                    <a:blip r:embed="rId14"/>
+                    <a:blip r:embed="rId15"/>
                     <a:stretch>
                       <a:fillRect/>
                     </a:stretch>
@@ -1988,7 +2053,7 @@
             <wp:extent cx="7315200" cy="4112260"/>
             <wp:effectExtent l="0" t="0" r="0" b="0"/>
             <wp:wrapSquare wrapText="largest"/>
-            <wp:docPr id="15" name="Image8" descr=""/>
+            <wp:docPr id="16" name="Image8" descr=""/>
             <wp:cNvGraphicFramePr>
               <a:graphicFrameLocks xmlns:a="http://schemas.openxmlformats.org/drawingml/2006/main" noChangeAspect="1"/>
             </wp:cNvGraphicFramePr>
@@ -1996,13 +2061,13 @@
               <a:graphicData uri="http://schemas.openxmlformats.org/drawingml/2006/picture">
                 <pic:pic xmlns:pic="http://schemas.openxmlformats.org/drawingml/2006/picture">
                   <pic:nvPicPr>
-                    <pic:cNvPr id="15" name="Image8" descr=""/>
+                    <pic:cNvPr id="16" name="Image8" descr=""/>
                     <pic:cNvPicPr>
                       <a:picLocks noChangeAspect="1" noChangeArrowheads="1"/>
                     </pic:cNvPicPr>
                   </pic:nvPicPr>
                   <pic:blipFill>
-                    <a:blip r:embed="rId15"/>
+                    <a:blip r:embed="rId16"/>
                     <a:stretch>
                       <a:fillRect/>
                     </a:stretch>
@@ -2079,7 +2144,7 @@
             <wp:extent cx="7315200" cy="4112260"/>
             <wp:effectExtent l="0" t="0" r="0" b="0"/>
             <wp:wrapSquare wrapText="largest"/>
-            <wp:docPr id="16" name="Image9" descr=""/>
+            <wp:docPr id="17" name="Image9" descr=""/>
             <wp:cNvGraphicFramePr>
               <a:graphicFrameLocks xmlns:a="http://schemas.openxmlformats.org/drawingml/2006/main" noChangeAspect="1"/>
             </wp:cNvGraphicFramePr>
@@ -2087,13 +2152,13 @@
               <a:graphicData uri="http://schemas.openxmlformats.org/drawingml/2006/picture">
                 <pic:pic xmlns:pic="http://schemas.openxmlformats.org/drawingml/2006/picture">
                   <pic:nvPicPr>
-                    <pic:cNvPr id="16" name="Image9" descr=""/>
+                    <pic:cNvPr id="17" name="Image9" descr=""/>
                     <pic:cNvPicPr>
                       <a:picLocks noChangeAspect="1" noChangeArrowheads="1"/>
                     </pic:cNvPicPr>
                   </pic:nvPicPr>
                   <pic:blipFill>
-                    <a:blip r:embed="rId16"/>
+                    <a:blip r:embed="rId17"/>
                     <a:stretch>
                       <a:fillRect/>
                     </a:stretch>

</xml_diff>